<commit_message>
New Code of Conduct
Added more professional points based on BCS Code of Conduct and Napier's Student Code of Conduct.
</commit_message>
<xml_diff>
--- a/Code of Conduct.docx
+++ b/Code of Conduct.docx
@@ -8,8 +8,8 @@
         <w:rPr>
           <w:b/>
           <w:bCs/>
-          <w:sz w:val="32"/>
-          <w:szCs w:val="32"/>
+          <w:sz w:val="36"/>
+          <w:szCs w:val="36"/>
           <w:u w:val="single"/>
         </w:rPr>
       </w:pPr>
@@ -17,47 +17,168 @@
         <w:rPr>
           <w:b/>
           <w:bCs/>
-          <w:sz w:val="32"/>
-          <w:szCs w:val="32"/>
+          <w:sz w:val="36"/>
+          <w:szCs w:val="36"/>
           <w:u w:val="single"/>
         </w:rPr>
         <w:t>Code of Conduct</w:t>
       </w:r>
+    </w:p>
+    <w:p>
+      <w:pPr>
+        <w:rPr>
+          <w:b/>
+          <w:bCs/>
+          <w:sz w:val="28"/>
+          <w:szCs w:val="28"/>
+          <w:u w:val="single"/>
+        </w:rPr>
+      </w:pPr>
       <w:bookmarkStart w:id="0" w:name="_GoBack"/>
       <w:bookmarkEnd w:id="0"/>
     </w:p>
     <w:p>
       <w:pPr>
         <w:rPr>
-          <w:b/>
-          <w:bCs/>
-          <w:sz w:val="32"/>
-          <w:szCs w:val="32"/>
-          <w:u w:val="single"/>
-        </w:rPr>
-      </w:pPr>
+          <w:sz w:val="28"/>
+          <w:szCs w:val="28"/>
+        </w:rPr>
+      </w:pPr>
+      <w:r>
+        <w:rPr>
+          <w:sz w:val="28"/>
+          <w:szCs w:val="28"/>
+        </w:rPr>
+        <w:t xml:space="preserve">As a team member </w:t>
+      </w:r>
+      <w:r>
+        <w:rPr>
+          <w:sz w:val="28"/>
+          <w:szCs w:val="28"/>
+        </w:rPr>
+        <w:t>I should not:</w:t>
+      </w:r>
     </w:p>
     <w:p>
       <w:pPr>
         <w:pStyle w:val="ListParagraph"/>
         <w:numPr>
           <w:ilvl w:val="0"/>
-          <w:numId w:val="2"/>
+          <w:numId w:val="3"/>
         </w:numPr>
         <w:rPr>
-          <w:b/>
-          <w:bCs/>
-          <w:sz w:val="32"/>
-          <w:szCs w:val="32"/>
-          <w:u w:val="single"/>
-        </w:rPr>
-      </w:pPr>
-      <w:r>
-        <w:rPr>
-          <w:sz w:val="32"/>
-          <w:szCs w:val="32"/>
-        </w:rPr>
-        <w:t>Don’t be a dick</w:t>
+          <w:sz w:val="28"/>
+          <w:szCs w:val="28"/>
+        </w:rPr>
+      </w:pPr>
+      <w:r>
+        <w:rPr>
+          <w:sz w:val="28"/>
+          <w:szCs w:val="28"/>
+        </w:rPr>
+        <w:t>Talk in a way that disrupts others</w:t>
+      </w:r>
+      <w:r>
+        <w:rPr>
+          <w:sz w:val="28"/>
+          <w:szCs w:val="28"/>
+        </w:rPr>
+        <w:t xml:space="preserve"> who are working. This includes:</w:t>
+      </w:r>
+    </w:p>
+    <w:p>
+      <w:pPr>
+        <w:pStyle w:val="ListParagraph"/>
+        <w:numPr>
+          <w:ilvl w:val="1"/>
+          <w:numId w:val="3"/>
+        </w:numPr>
+        <w:rPr>
+          <w:sz w:val="28"/>
+          <w:szCs w:val="28"/>
+        </w:rPr>
+      </w:pPr>
+      <w:r>
+        <w:rPr>
+          <w:sz w:val="28"/>
+          <w:szCs w:val="28"/>
+        </w:rPr>
+        <w:t>T</w:t>
+      </w:r>
+      <w:r>
+        <w:rPr>
+          <w:sz w:val="28"/>
+          <w:szCs w:val="28"/>
+        </w:rPr>
+        <w:t>alking at inappropriate times, study spaces and libraries</w:t>
+      </w:r>
+      <w:r>
+        <w:rPr>
+          <w:sz w:val="28"/>
+          <w:szCs w:val="28"/>
+        </w:rPr>
+        <w:t>.</w:t>
+      </w:r>
+    </w:p>
+    <w:p>
+      <w:pPr>
+        <w:pStyle w:val="ListParagraph"/>
+        <w:numPr>
+          <w:ilvl w:val="1"/>
+          <w:numId w:val="3"/>
+        </w:numPr>
+        <w:rPr>
+          <w:sz w:val="28"/>
+          <w:szCs w:val="28"/>
+        </w:rPr>
+      </w:pPr>
+      <w:r>
+        <w:rPr>
+          <w:sz w:val="28"/>
+          <w:szCs w:val="28"/>
+        </w:rPr>
+        <w:t>T</w:t>
+      </w:r>
+      <w:r>
+        <w:rPr>
+          <w:sz w:val="28"/>
+          <w:szCs w:val="28"/>
+        </w:rPr>
+        <w:t>alking over others who are already speaking</w:t>
+      </w:r>
+      <w:r>
+        <w:rPr>
+          <w:sz w:val="28"/>
+          <w:szCs w:val="28"/>
+        </w:rPr>
+        <w:t>.</w:t>
+      </w:r>
+    </w:p>
+    <w:p>
+      <w:pPr>
+        <w:pStyle w:val="ListParagraph"/>
+        <w:numPr>
+          <w:ilvl w:val="1"/>
+          <w:numId w:val="3"/>
+        </w:numPr>
+        <w:rPr>
+          <w:sz w:val="28"/>
+          <w:szCs w:val="28"/>
+        </w:rPr>
+      </w:pPr>
+      <w:r>
+        <w:rPr>
+          <w:sz w:val="28"/>
+          <w:szCs w:val="28"/>
+        </w:rPr>
+        <w:t>E</w:t>
+      </w:r>
+      <w:r>
+        <w:rPr>
+          <w:sz w:val="28"/>
+          <w:szCs w:val="28"/>
+        </w:rPr>
+        <w:t>xcessively loud talking or shouting at inappropriate times.</w:t>
       </w:r>
     </w:p>
     <w:p>
@@ -65,22 +186,117 @@
         <w:pStyle w:val="ListParagraph"/>
         <w:numPr>
           <w:ilvl w:val="0"/>
-          <w:numId w:val="2"/>
+          <w:numId w:val="3"/>
         </w:numPr>
         <w:rPr>
-          <w:b/>
-          <w:bCs/>
-          <w:sz w:val="32"/>
-          <w:szCs w:val="32"/>
-          <w:u w:val="single"/>
-        </w:rPr>
-      </w:pPr>
-      <w:r>
-        <w:rPr>
-          <w:sz w:val="32"/>
-          <w:szCs w:val="32"/>
-        </w:rPr>
-        <w:t>See above</w:t>
+          <w:sz w:val="28"/>
+          <w:szCs w:val="28"/>
+        </w:rPr>
+      </w:pPr>
+      <w:r>
+        <w:rPr>
+          <w:sz w:val="28"/>
+          <w:szCs w:val="28"/>
+        </w:rPr>
+        <w:t>Use</w:t>
+      </w:r>
+      <w:r>
+        <w:rPr>
+          <w:sz w:val="28"/>
+          <w:szCs w:val="28"/>
+        </w:rPr>
+        <w:t xml:space="preserve"> language, orally or in writing, which </w:t>
+      </w:r>
+      <w:r>
+        <w:rPr>
+          <w:sz w:val="28"/>
+          <w:szCs w:val="28"/>
+        </w:rPr>
+        <w:t>has</w:t>
+      </w:r>
+      <w:r>
+        <w:rPr>
+          <w:sz w:val="28"/>
+          <w:szCs w:val="28"/>
+        </w:rPr>
+        <w:t xml:space="preserve"> the potential</w:t>
+      </w:r>
+      <w:r>
+        <w:rPr>
+          <w:sz w:val="28"/>
+          <w:szCs w:val="28"/>
+        </w:rPr>
+        <w:t xml:space="preserve"> </w:t>
+      </w:r>
+      <w:r>
+        <w:rPr>
+          <w:sz w:val="28"/>
+          <w:szCs w:val="28"/>
+        </w:rPr>
+        <w:t>to be offensive. This includes any offensive</w:t>
+      </w:r>
+      <w:r>
+        <w:rPr>
+          <w:sz w:val="28"/>
+          <w:szCs w:val="28"/>
+        </w:rPr>
+        <w:t xml:space="preserve"> l</w:t>
+      </w:r>
+      <w:r>
+        <w:rPr>
+          <w:sz w:val="28"/>
+          <w:szCs w:val="28"/>
+        </w:rPr>
+        <w:t>anguage</w:t>
+      </w:r>
+      <w:r>
+        <w:rPr>
+          <w:sz w:val="28"/>
+          <w:szCs w:val="28"/>
+        </w:rPr>
+        <w:t xml:space="preserve"> of a</w:t>
+      </w:r>
+      <w:r>
+        <w:rPr>
+          <w:sz w:val="28"/>
+          <w:szCs w:val="28"/>
+        </w:rPr>
+        <w:t xml:space="preserve"> racist, sexist or sexual nature as well</w:t>
+      </w:r>
+      <w:r>
+        <w:rPr>
+          <w:sz w:val="28"/>
+          <w:szCs w:val="28"/>
+        </w:rPr>
+        <w:t xml:space="preserve"> </w:t>
+      </w:r>
+      <w:r>
+        <w:rPr>
+          <w:sz w:val="28"/>
+          <w:szCs w:val="28"/>
+        </w:rPr>
+        <w:t xml:space="preserve">any offensive language regarding any </w:t>
+      </w:r>
+      <w:r>
+        <w:rPr>
+          <w:sz w:val="28"/>
+          <w:szCs w:val="28"/>
+        </w:rPr>
+        <w:t>individual’s</w:t>
+      </w:r>
+      <w:r>
+        <w:rPr>
+          <w:sz w:val="28"/>
+          <w:szCs w:val="28"/>
+        </w:rPr>
+        <w:t xml:space="preserve"> </w:t>
+      </w:r>
+      <w:r>
+        <w:rPr>
+          <w:sz w:val="28"/>
+          <w:szCs w:val="28"/>
+        </w:rPr>
+        <w:t>religion, beliefs and right of freedom of speech.</w:t>
       </w:r>
     </w:p>
     <w:p>
@@ -88,75 +304,262 @@
         <w:pStyle w:val="ListParagraph"/>
         <w:numPr>
           <w:ilvl w:val="0"/>
-          <w:numId w:val="2"/>
+          <w:numId w:val="4"/>
         </w:numPr>
         <w:rPr>
-          <w:b/>
-          <w:bCs/>
-          <w:sz w:val="32"/>
-          <w:szCs w:val="32"/>
-          <w:u w:val="single"/>
-        </w:rPr>
-      </w:pPr>
-      <w:r>
-        <w:rPr>
-          <w:sz w:val="32"/>
-          <w:szCs w:val="32"/>
-        </w:rPr>
-        <w:t>Meet once a week for a scrum meeting</w:t>
+          <w:sz w:val="28"/>
+          <w:szCs w:val="28"/>
+        </w:rPr>
+      </w:pPr>
+      <w:r>
+        <w:rPr>
+          <w:sz w:val="28"/>
+          <w:szCs w:val="28"/>
+        </w:rPr>
+        <w:t>Bully and haras</w:t>
+      </w:r>
+      <w:r>
+        <w:rPr>
+          <w:sz w:val="28"/>
+          <w:szCs w:val="28"/>
+        </w:rPr>
+        <w:t>s in</w:t>
+      </w:r>
+      <w:r>
+        <w:rPr>
+          <w:sz w:val="28"/>
+          <w:szCs w:val="28"/>
+        </w:rPr>
+        <w:t xml:space="preserve"> an</w:t>
+      </w:r>
+      <w:r>
+        <w:rPr>
+          <w:sz w:val="28"/>
+          <w:szCs w:val="28"/>
+        </w:rPr>
+        <w:t>y form.</w:t>
       </w:r>
     </w:p>
     <w:p>
       <w:pPr>
         <w:pStyle w:val="ListParagraph"/>
         <w:numPr>
-          <w:ilvl w:val="1"/>
-          <w:numId w:val="2"/>
+          <w:ilvl w:val="0"/>
+          <w:numId w:val="4"/>
         </w:numPr>
         <w:rPr>
-          <w:b/>
-          <w:bCs/>
-          <w:sz w:val="32"/>
-          <w:szCs w:val="32"/>
-          <w:u w:val="single"/>
-        </w:rPr>
-      </w:pPr>
-      <w:r>
-        <w:rPr>
-          <w:sz w:val="32"/>
-          <w:szCs w:val="32"/>
-        </w:rPr>
-        <w:t xml:space="preserve">Tuesday: </w:t>
-      </w:r>
-      <w:r>
-        <w:rPr>
-          <w:b/>
-          <w:bCs/>
-          <w:i/>
-          <w:iCs/>
-          <w:sz w:val="32"/>
-          <w:szCs w:val="32"/>
-        </w:rPr>
-        <w:t>11am-1pm</w:t>
-      </w:r>
-      <w:r>
-        <w:rPr>
-          <w:sz w:val="32"/>
-          <w:szCs w:val="32"/>
-        </w:rPr>
-        <w:t xml:space="preserve"> or </w:t>
-      </w:r>
-      <w:r>
-        <w:rPr>
-          <w:b/>
-          <w:bCs/>
-          <w:i/>
-          <w:iCs/>
-          <w:sz w:val="32"/>
-          <w:szCs w:val="32"/>
-        </w:rPr>
-        <w:t>4pm-6pm</w:t>
-      </w:r>
+          <w:sz w:val="28"/>
+          <w:szCs w:val="28"/>
+        </w:rPr>
+      </w:pPr>
+      <w:r>
+        <w:rPr>
+          <w:sz w:val="28"/>
+          <w:szCs w:val="28"/>
+        </w:rPr>
+        <w:t xml:space="preserve">Use </w:t>
+      </w:r>
+      <w:r>
+        <w:rPr>
+          <w:sz w:val="28"/>
+          <w:szCs w:val="28"/>
+        </w:rPr>
+        <w:t>Violent, aggressive and/or indecent behaviour which has the potential to</w:t>
+      </w:r>
+      <w:r>
+        <w:rPr>
+          <w:sz w:val="28"/>
+          <w:szCs w:val="28"/>
+        </w:rPr>
+        <w:t xml:space="preserve"> </w:t>
+      </w:r>
+      <w:r>
+        <w:rPr>
+          <w:sz w:val="28"/>
+          <w:szCs w:val="28"/>
+        </w:rPr>
+        <w:t>cause mental or physical harm to any individual or damage to property.</w:t>
+      </w:r>
+    </w:p>
+    <w:p>
+      <w:pPr>
+        <w:pStyle w:val="ListParagraph"/>
+        <w:numPr>
+          <w:ilvl w:val="0"/>
+          <w:numId w:val="6"/>
+        </w:numPr>
+        <w:rPr>
+          <w:sz w:val="28"/>
+          <w:szCs w:val="28"/>
+        </w:rPr>
+      </w:pPr>
+      <w:r>
+        <w:rPr>
+          <w:sz w:val="28"/>
+          <w:szCs w:val="28"/>
+        </w:rPr>
+        <w:t>Conduct a</w:t>
+      </w:r>
+      <w:r>
+        <w:rPr>
+          <w:sz w:val="28"/>
+          <w:szCs w:val="28"/>
+        </w:rPr>
+        <w:t>ny behaviour likely to cause injury or impair the health and safety of yourself</w:t>
+      </w:r>
+      <w:r>
+        <w:rPr>
+          <w:sz w:val="28"/>
+          <w:szCs w:val="28"/>
+        </w:rPr>
+        <w:t xml:space="preserve"> </w:t>
+      </w:r>
+      <w:r>
+        <w:rPr>
+          <w:sz w:val="28"/>
+          <w:szCs w:val="28"/>
+        </w:rPr>
+        <w:t>and/or others.</w:t>
+      </w:r>
+    </w:p>
+    <w:p>
+      <w:pPr>
+        <w:pStyle w:val="ListParagraph"/>
+        <w:numPr>
+          <w:ilvl w:val="0"/>
+          <w:numId w:val="6"/>
+        </w:numPr>
+        <w:rPr>
+          <w:sz w:val="28"/>
+          <w:szCs w:val="28"/>
+        </w:rPr>
+      </w:pPr>
+      <w:r>
+        <w:rPr>
+          <w:sz w:val="28"/>
+          <w:szCs w:val="28"/>
+        </w:rPr>
+        <w:t xml:space="preserve">Misuse University premises or </w:t>
+      </w:r>
+      <w:r>
+        <w:rPr>
+          <w:sz w:val="28"/>
+          <w:szCs w:val="28"/>
+        </w:rPr>
+        <w:t>steal</w:t>
+      </w:r>
+      <w:r>
+        <w:rPr>
+          <w:sz w:val="28"/>
+          <w:szCs w:val="28"/>
+        </w:rPr>
+        <w:t xml:space="preserve"> items of University property or property of</w:t>
+      </w:r>
+      <w:r>
+        <w:rPr>
+          <w:sz w:val="28"/>
+          <w:szCs w:val="28"/>
+        </w:rPr>
+        <w:t xml:space="preserve"> </w:t>
+      </w:r>
+      <w:r>
+        <w:rPr>
+          <w:sz w:val="28"/>
+          <w:szCs w:val="28"/>
+        </w:rPr>
+        <w:t xml:space="preserve">any </w:t>
+      </w:r>
+      <w:r>
+        <w:rPr>
+          <w:sz w:val="28"/>
+          <w:szCs w:val="28"/>
+        </w:rPr>
+        <w:t xml:space="preserve">team </w:t>
+      </w:r>
+      <w:r>
+        <w:rPr>
+          <w:sz w:val="28"/>
+          <w:szCs w:val="28"/>
+        </w:rPr>
+        <w:t>member</w:t>
+      </w:r>
+      <w:r>
+        <w:rPr>
+          <w:sz w:val="28"/>
+          <w:szCs w:val="28"/>
+        </w:rPr>
+        <w:t>.</w:t>
+      </w:r>
+    </w:p>
+    <w:p>
+      <w:pPr>
+        <w:pStyle w:val="ListParagraph"/>
+        <w:numPr>
+          <w:ilvl w:val="0"/>
+          <w:numId w:val="7"/>
+        </w:numPr>
+        <w:rPr>
+          <w:sz w:val="28"/>
+          <w:szCs w:val="28"/>
+        </w:rPr>
+      </w:pPr>
+      <w:r>
+        <w:rPr>
+          <w:sz w:val="28"/>
+          <w:szCs w:val="28"/>
+        </w:rPr>
+        <w:t>Use t</w:t>
+      </w:r>
+      <w:r>
+        <w:rPr>
+          <w:sz w:val="28"/>
+          <w:szCs w:val="28"/>
+        </w:rPr>
+        <w:t>rolling, insulting/derogatory comments, and personal or political attacks</w:t>
+      </w:r>
+      <w:r>
+        <w:rPr>
+          <w:sz w:val="28"/>
+          <w:szCs w:val="28"/>
+        </w:rPr>
+        <w:t>.</w:t>
+      </w:r>
+    </w:p>
+    <w:p>
+      <w:pPr>
+        <w:pStyle w:val="ListParagraph"/>
+        <w:numPr>
+          <w:ilvl w:val="0"/>
+          <w:numId w:val="7"/>
+        </w:numPr>
+        <w:rPr>
+          <w:sz w:val="28"/>
+          <w:szCs w:val="28"/>
+        </w:rPr>
+      </w:pPr>
+      <w:r>
+        <w:rPr>
+          <w:sz w:val="28"/>
+          <w:szCs w:val="28"/>
+        </w:rPr>
+        <w:t>Publish others’ private information, such as a physical or electronic address, without explicit permission</w:t>
+      </w:r>
+      <w:r>
+        <w:rPr>
+          <w:sz w:val="28"/>
+          <w:szCs w:val="28"/>
+        </w:rPr>
+        <w:t>.</w:t>
+      </w:r>
+    </w:p>
+    <w:p>
+      <w:pPr>
+        <w:pStyle w:val="ListParagraph"/>
+        <w:rPr>
+          <w:sz w:val="28"/>
+          <w:szCs w:val="28"/>
+        </w:rPr>
+      </w:pPr>
     </w:p>
     <w:sectPr>
       <w:headerReference w:type="default" r:id="rId7"/>
@@ -226,7 +629,7 @@
       <w:pStyle w:val="Header"/>
     </w:pPr>
     <w:r>
-      <w:t>Aaron Morrison</w:t>
+      <w:t>SEM Group Project – Team 23</w:t>
     </w:r>
   </w:p>
 </w:hdr>
@@ -235,6 +638,458 @@
 <file path=word/numbering.xml><?xml version="1.0" encoding="utf-8"?>
 <w:numbering xmlns:wpc="http://schemas.microsoft.com/office/word/2010/wordprocessingCanvas" xmlns:cx="http://schemas.microsoft.com/office/drawing/2014/chartex" xmlns:cx1="http://schemas.microsoft.com/office/drawing/2015/9/8/chartex" xmlns:cx2="http://schemas.microsoft.com/office/drawing/2015/10/21/chartex" xmlns:cx3="http://schemas.microsoft.com/office/drawing/2016/5/9/chartex" xmlns:cx4="http://schemas.microsoft.com/office/drawing/2016/5/10/chartex" xmlns:cx5="http://schemas.microsoft.com/office/drawing/2016/5/11/chartex" xmlns:cx6="http://schemas.microsoft.com/office/drawing/2016/5/12/chartex" xmlns:cx7="http://schemas.microsoft.com/office/drawing/2016/5/13/chartex" xmlns:cx8="http://schemas.microsoft.com/office/drawing/2016/5/14/chartex" xmlns:mc="http://schemas.openxmlformats.org/markup-compatibility/2006" xmlns:aink="http://schemas.microsoft.com/office/drawing/2016/ink" xmlns:am3d="http://schemas.microsoft.com/office/drawing/2017/model3d" xmlns:o="urn:schemas-microsoft-com:office:office" xmlns:r="http://schemas.openxmlformats.org/officeDocument/2006/relationships" xmlns:m="http://schemas.openxmlformats.org/officeDocument/2006/math" xmlns:v="urn:schemas-microsoft-com:vml" xmlns:wp14="http://schemas.microsoft.com/office/word/2010/wordprocessingDrawing" xmlns:wp="http://schemas.openxmlformats.org/drawingml/2006/wordprocessingDrawing" xmlns:w10="urn:schemas-microsoft-com:office:word" xmlns:w="http://schemas.openxmlformats.org/wordprocessingml/2006/main" xmlns:w14="http://schemas.microsoft.com/office/word/2010/wordml" xmlns:w15="http://schemas.microsoft.com/office/word/2012/wordml" xmlns:w16cid="http://schemas.microsoft.com/office/word/2016/wordml/cid" xmlns:w16se="http://schemas.microsoft.com/office/word/2015/wordml/symex" xmlns:wpg="http://schemas.microsoft.com/office/word/2010/wordprocessingGroup" xmlns:wpi="http://schemas.microsoft.com/office/word/2010/wordprocessingInk" xmlns:wne="http://schemas.microsoft.com/office/word/2006/wordml" xmlns:wps="http://schemas.microsoft.com/office/word/2010/wordprocessingShape" mc:Ignorable="w14 w15 w16se w16cid wp14">
   <w:abstractNum w:abstractNumId="0" w15:restartNumberingAfterBreak="0">
+    <w:nsid w:val="0BA0211F"/>
+    <w:multiLevelType w:val="hybridMultilevel"/>
+    <w:tmpl w:val="CFF462D4"/>
+    <w:lvl w:ilvl="0" w:tplc="08090001">
+      <w:start w:val="1"/>
+      <w:numFmt w:val="bullet"/>
+      <w:lvlText w:val=""/>
+      <w:lvlJc w:val="left"/>
+      <w:pPr>
+        <w:ind w:left="720" w:hanging="360"/>
+      </w:pPr>
+      <w:rPr>
+        <w:rFonts w:ascii="Symbol" w:hAnsi="Symbol" w:hint="default"/>
+      </w:rPr>
+    </w:lvl>
+    <w:lvl w:ilvl="1" w:tplc="08090003" w:tentative="1">
+      <w:start w:val="1"/>
+      <w:numFmt w:val="bullet"/>
+      <w:lvlText w:val="o"/>
+      <w:lvlJc w:val="left"/>
+      <w:pPr>
+        <w:ind w:left="1440" w:hanging="360"/>
+      </w:pPr>
+      <w:rPr>
+        <w:rFonts w:ascii="Courier New" w:hAnsi="Courier New" w:cs="Courier New" w:hint="default"/>
+      </w:rPr>
+    </w:lvl>
+    <w:lvl w:ilvl="2" w:tplc="08090005" w:tentative="1">
+      <w:start w:val="1"/>
+      <w:numFmt w:val="bullet"/>
+      <w:lvlText w:val=""/>
+      <w:lvlJc w:val="left"/>
+      <w:pPr>
+        <w:ind w:left="2160" w:hanging="360"/>
+      </w:pPr>
+      <w:rPr>
+        <w:rFonts w:ascii="Wingdings" w:hAnsi="Wingdings" w:hint="default"/>
+      </w:rPr>
+    </w:lvl>
+    <w:lvl w:ilvl="3" w:tplc="08090001" w:tentative="1">
+      <w:start w:val="1"/>
+      <w:numFmt w:val="bullet"/>
+      <w:lvlText w:val=""/>
+      <w:lvlJc w:val="left"/>
+      <w:pPr>
+        <w:ind w:left="2880" w:hanging="360"/>
+      </w:pPr>
+      <w:rPr>
+        <w:rFonts w:ascii="Symbol" w:hAnsi="Symbol" w:hint="default"/>
+      </w:rPr>
+    </w:lvl>
+    <w:lvl w:ilvl="4" w:tplc="08090003" w:tentative="1">
+      <w:start w:val="1"/>
+      <w:numFmt w:val="bullet"/>
+      <w:lvlText w:val="o"/>
+      <w:lvlJc w:val="left"/>
+      <w:pPr>
+        <w:ind w:left="3600" w:hanging="360"/>
+      </w:pPr>
+      <w:rPr>
+        <w:rFonts w:ascii="Courier New" w:hAnsi="Courier New" w:cs="Courier New" w:hint="default"/>
+      </w:rPr>
+    </w:lvl>
+    <w:lvl w:ilvl="5" w:tplc="08090005" w:tentative="1">
+      <w:start w:val="1"/>
+      <w:numFmt w:val="bullet"/>
+      <w:lvlText w:val=""/>
+      <w:lvlJc w:val="left"/>
+      <w:pPr>
+        <w:ind w:left="4320" w:hanging="360"/>
+      </w:pPr>
+      <w:rPr>
+        <w:rFonts w:ascii="Wingdings" w:hAnsi="Wingdings" w:hint="default"/>
+      </w:rPr>
+    </w:lvl>
+    <w:lvl w:ilvl="6" w:tplc="08090001" w:tentative="1">
+      <w:start w:val="1"/>
+      <w:numFmt w:val="bullet"/>
+      <w:lvlText w:val=""/>
+      <w:lvlJc w:val="left"/>
+      <w:pPr>
+        <w:ind w:left="5040" w:hanging="360"/>
+      </w:pPr>
+      <w:rPr>
+        <w:rFonts w:ascii="Symbol" w:hAnsi="Symbol" w:hint="default"/>
+      </w:rPr>
+    </w:lvl>
+    <w:lvl w:ilvl="7" w:tplc="08090003" w:tentative="1">
+      <w:start w:val="1"/>
+      <w:numFmt w:val="bullet"/>
+      <w:lvlText w:val="o"/>
+      <w:lvlJc w:val="left"/>
+      <w:pPr>
+        <w:ind w:left="5760" w:hanging="360"/>
+      </w:pPr>
+      <w:rPr>
+        <w:rFonts w:ascii="Courier New" w:hAnsi="Courier New" w:cs="Courier New" w:hint="default"/>
+      </w:rPr>
+    </w:lvl>
+    <w:lvl w:ilvl="8" w:tplc="08090005" w:tentative="1">
+      <w:start w:val="1"/>
+      <w:numFmt w:val="bullet"/>
+      <w:lvlText w:val=""/>
+      <w:lvlJc w:val="left"/>
+      <w:pPr>
+        <w:ind w:left="6480" w:hanging="360"/>
+      </w:pPr>
+      <w:rPr>
+        <w:rFonts w:ascii="Wingdings" w:hAnsi="Wingdings" w:hint="default"/>
+      </w:rPr>
+    </w:lvl>
+  </w:abstractNum>
+  <w:abstractNum w:abstractNumId="1" w15:restartNumberingAfterBreak="0">
+    <w:nsid w:val="26E42E38"/>
+    <w:multiLevelType w:val="hybridMultilevel"/>
+    <w:tmpl w:val="C076F81C"/>
+    <w:lvl w:ilvl="0" w:tplc="08090001">
+      <w:start w:val="1"/>
+      <w:numFmt w:val="bullet"/>
+      <w:lvlText w:val=""/>
+      <w:lvlJc w:val="left"/>
+      <w:pPr>
+        <w:ind w:left="720" w:hanging="360"/>
+      </w:pPr>
+      <w:rPr>
+        <w:rFonts w:ascii="Symbol" w:hAnsi="Symbol" w:hint="default"/>
+      </w:rPr>
+    </w:lvl>
+    <w:lvl w:ilvl="1" w:tplc="08090003">
+      <w:start w:val="1"/>
+      <w:numFmt w:val="bullet"/>
+      <w:lvlText w:val="o"/>
+      <w:lvlJc w:val="left"/>
+      <w:pPr>
+        <w:ind w:left="1440" w:hanging="360"/>
+      </w:pPr>
+      <w:rPr>
+        <w:rFonts w:ascii="Courier New" w:hAnsi="Courier New" w:cs="Courier New" w:hint="default"/>
+      </w:rPr>
+    </w:lvl>
+    <w:lvl w:ilvl="2" w:tplc="08090005" w:tentative="1">
+      <w:start w:val="1"/>
+      <w:numFmt w:val="bullet"/>
+      <w:lvlText w:val=""/>
+      <w:lvlJc w:val="left"/>
+      <w:pPr>
+        <w:ind w:left="2160" w:hanging="360"/>
+      </w:pPr>
+      <w:rPr>
+        <w:rFonts w:ascii="Wingdings" w:hAnsi="Wingdings" w:hint="default"/>
+      </w:rPr>
+    </w:lvl>
+    <w:lvl w:ilvl="3" w:tplc="08090001" w:tentative="1">
+      <w:start w:val="1"/>
+      <w:numFmt w:val="bullet"/>
+      <w:lvlText w:val=""/>
+      <w:lvlJc w:val="left"/>
+      <w:pPr>
+        <w:ind w:left="2880" w:hanging="360"/>
+      </w:pPr>
+      <w:rPr>
+        <w:rFonts w:ascii="Symbol" w:hAnsi="Symbol" w:hint="default"/>
+      </w:rPr>
+    </w:lvl>
+    <w:lvl w:ilvl="4" w:tplc="08090003" w:tentative="1">
+      <w:start w:val="1"/>
+      <w:numFmt w:val="bullet"/>
+      <w:lvlText w:val="o"/>
+      <w:lvlJc w:val="left"/>
+      <w:pPr>
+        <w:ind w:left="3600" w:hanging="360"/>
+      </w:pPr>
+      <w:rPr>
+        <w:rFonts w:ascii="Courier New" w:hAnsi="Courier New" w:cs="Courier New" w:hint="default"/>
+      </w:rPr>
+    </w:lvl>
+    <w:lvl w:ilvl="5" w:tplc="08090005" w:tentative="1">
+      <w:start w:val="1"/>
+      <w:numFmt w:val="bullet"/>
+      <w:lvlText w:val=""/>
+      <w:lvlJc w:val="left"/>
+      <w:pPr>
+        <w:ind w:left="4320" w:hanging="360"/>
+      </w:pPr>
+      <w:rPr>
+        <w:rFonts w:ascii="Wingdings" w:hAnsi="Wingdings" w:hint="default"/>
+      </w:rPr>
+    </w:lvl>
+    <w:lvl w:ilvl="6" w:tplc="08090001" w:tentative="1">
+      <w:start w:val="1"/>
+      <w:numFmt w:val="bullet"/>
+      <w:lvlText w:val=""/>
+      <w:lvlJc w:val="left"/>
+      <w:pPr>
+        <w:ind w:left="5040" w:hanging="360"/>
+      </w:pPr>
+      <w:rPr>
+        <w:rFonts w:ascii="Symbol" w:hAnsi="Symbol" w:hint="default"/>
+      </w:rPr>
+    </w:lvl>
+    <w:lvl w:ilvl="7" w:tplc="08090003" w:tentative="1">
+      <w:start w:val="1"/>
+      <w:numFmt w:val="bullet"/>
+      <w:lvlText w:val="o"/>
+      <w:lvlJc w:val="left"/>
+      <w:pPr>
+        <w:ind w:left="5760" w:hanging="360"/>
+      </w:pPr>
+      <w:rPr>
+        <w:rFonts w:ascii="Courier New" w:hAnsi="Courier New" w:cs="Courier New" w:hint="default"/>
+      </w:rPr>
+    </w:lvl>
+    <w:lvl w:ilvl="8" w:tplc="08090005" w:tentative="1">
+      <w:start w:val="1"/>
+      <w:numFmt w:val="bullet"/>
+      <w:lvlText w:val=""/>
+      <w:lvlJc w:val="left"/>
+      <w:pPr>
+        <w:ind w:left="6480" w:hanging="360"/>
+      </w:pPr>
+      <w:rPr>
+        <w:rFonts w:ascii="Wingdings" w:hAnsi="Wingdings" w:hint="default"/>
+      </w:rPr>
+    </w:lvl>
+  </w:abstractNum>
+  <w:abstractNum w:abstractNumId="2" w15:restartNumberingAfterBreak="0">
+    <w:nsid w:val="3B62547B"/>
+    <w:multiLevelType w:val="hybridMultilevel"/>
+    <w:tmpl w:val="702E1456"/>
+    <w:lvl w:ilvl="0" w:tplc="08090001">
+      <w:start w:val="1"/>
+      <w:numFmt w:val="bullet"/>
+      <w:lvlText w:val=""/>
+      <w:lvlJc w:val="left"/>
+      <w:pPr>
+        <w:ind w:left="720" w:hanging="360"/>
+      </w:pPr>
+      <w:rPr>
+        <w:rFonts w:ascii="Symbol" w:hAnsi="Symbol" w:hint="default"/>
+      </w:rPr>
+    </w:lvl>
+    <w:lvl w:ilvl="1" w:tplc="08090003" w:tentative="1">
+      <w:start w:val="1"/>
+      <w:numFmt w:val="bullet"/>
+      <w:lvlText w:val="o"/>
+      <w:lvlJc w:val="left"/>
+      <w:pPr>
+        <w:ind w:left="1440" w:hanging="360"/>
+      </w:pPr>
+      <w:rPr>
+        <w:rFonts w:ascii="Courier New" w:hAnsi="Courier New" w:cs="Courier New" w:hint="default"/>
+      </w:rPr>
+    </w:lvl>
+    <w:lvl w:ilvl="2" w:tplc="08090005" w:tentative="1">
+      <w:start w:val="1"/>
+      <w:numFmt w:val="bullet"/>
+      <w:lvlText w:val=""/>
+      <w:lvlJc w:val="left"/>
+      <w:pPr>
+        <w:ind w:left="2160" w:hanging="360"/>
+      </w:pPr>
+      <w:rPr>
+        <w:rFonts w:ascii="Wingdings" w:hAnsi="Wingdings" w:hint="default"/>
+      </w:rPr>
+    </w:lvl>
+    <w:lvl w:ilvl="3" w:tplc="08090001" w:tentative="1">
+      <w:start w:val="1"/>
+      <w:numFmt w:val="bullet"/>
+      <w:lvlText w:val=""/>
+      <w:lvlJc w:val="left"/>
+      <w:pPr>
+        <w:ind w:left="2880" w:hanging="360"/>
+      </w:pPr>
+      <w:rPr>
+        <w:rFonts w:ascii="Symbol" w:hAnsi="Symbol" w:hint="default"/>
+      </w:rPr>
+    </w:lvl>
+    <w:lvl w:ilvl="4" w:tplc="08090003" w:tentative="1">
+      <w:start w:val="1"/>
+      <w:numFmt w:val="bullet"/>
+      <w:lvlText w:val="o"/>
+      <w:lvlJc w:val="left"/>
+      <w:pPr>
+        <w:ind w:left="3600" w:hanging="360"/>
+      </w:pPr>
+      <w:rPr>
+        <w:rFonts w:ascii="Courier New" w:hAnsi="Courier New" w:cs="Courier New" w:hint="default"/>
+      </w:rPr>
+    </w:lvl>
+    <w:lvl w:ilvl="5" w:tplc="08090005" w:tentative="1">
+      <w:start w:val="1"/>
+      <w:numFmt w:val="bullet"/>
+      <w:lvlText w:val=""/>
+      <w:lvlJc w:val="left"/>
+      <w:pPr>
+        <w:ind w:left="4320" w:hanging="360"/>
+      </w:pPr>
+      <w:rPr>
+        <w:rFonts w:ascii="Wingdings" w:hAnsi="Wingdings" w:hint="default"/>
+      </w:rPr>
+    </w:lvl>
+    <w:lvl w:ilvl="6" w:tplc="08090001" w:tentative="1">
+      <w:start w:val="1"/>
+      <w:numFmt w:val="bullet"/>
+      <w:lvlText w:val=""/>
+      <w:lvlJc w:val="left"/>
+      <w:pPr>
+        <w:ind w:left="5040" w:hanging="360"/>
+      </w:pPr>
+      <w:rPr>
+        <w:rFonts w:ascii="Symbol" w:hAnsi="Symbol" w:hint="default"/>
+      </w:rPr>
+    </w:lvl>
+    <w:lvl w:ilvl="7" w:tplc="08090003" w:tentative="1">
+      <w:start w:val="1"/>
+      <w:numFmt w:val="bullet"/>
+      <w:lvlText w:val="o"/>
+      <w:lvlJc w:val="left"/>
+      <w:pPr>
+        <w:ind w:left="5760" w:hanging="360"/>
+      </w:pPr>
+      <w:rPr>
+        <w:rFonts w:ascii="Courier New" w:hAnsi="Courier New" w:cs="Courier New" w:hint="default"/>
+      </w:rPr>
+    </w:lvl>
+    <w:lvl w:ilvl="8" w:tplc="08090005" w:tentative="1">
+      <w:start w:val="1"/>
+      <w:numFmt w:val="bullet"/>
+      <w:lvlText w:val=""/>
+      <w:lvlJc w:val="left"/>
+      <w:pPr>
+        <w:ind w:left="6480" w:hanging="360"/>
+      </w:pPr>
+      <w:rPr>
+        <w:rFonts w:ascii="Wingdings" w:hAnsi="Wingdings" w:hint="default"/>
+      </w:rPr>
+    </w:lvl>
+  </w:abstractNum>
+  <w:abstractNum w:abstractNumId="3" w15:restartNumberingAfterBreak="0">
+    <w:nsid w:val="3C513F6D"/>
+    <w:multiLevelType w:val="hybridMultilevel"/>
+    <w:tmpl w:val="7E284096"/>
+    <w:lvl w:ilvl="0" w:tplc="08090001">
+      <w:start w:val="1"/>
+      <w:numFmt w:val="bullet"/>
+      <w:lvlText w:val=""/>
+      <w:lvlJc w:val="left"/>
+      <w:pPr>
+        <w:ind w:left="720" w:hanging="360"/>
+      </w:pPr>
+      <w:rPr>
+        <w:rFonts w:ascii="Symbol" w:hAnsi="Symbol" w:hint="default"/>
+      </w:rPr>
+    </w:lvl>
+    <w:lvl w:ilvl="1" w:tplc="08090003" w:tentative="1">
+      <w:start w:val="1"/>
+      <w:numFmt w:val="bullet"/>
+      <w:lvlText w:val="o"/>
+      <w:lvlJc w:val="left"/>
+      <w:pPr>
+        <w:ind w:left="1440" w:hanging="360"/>
+      </w:pPr>
+      <w:rPr>
+        <w:rFonts w:ascii="Courier New" w:hAnsi="Courier New" w:cs="Courier New" w:hint="default"/>
+      </w:rPr>
+    </w:lvl>
+    <w:lvl w:ilvl="2" w:tplc="08090005" w:tentative="1">
+      <w:start w:val="1"/>
+      <w:numFmt w:val="bullet"/>
+      <w:lvlText w:val=""/>
+      <w:lvlJc w:val="left"/>
+      <w:pPr>
+        <w:ind w:left="2160" w:hanging="360"/>
+      </w:pPr>
+      <w:rPr>
+        <w:rFonts w:ascii="Wingdings" w:hAnsi="Wingdings" w:hint="default"/>
+      </w:rPr>
+    </w:lvl>
+    <w:lvl w:ilvl="3" w:tplc="08090001" w:tentative="1">
+      <w:start w:val="1"/>
+      <w:numFmt w:val="bullet"/>
+      <w:lvlText w:val=""/>
+      <w:lvlJc w:val="left"/>
+      <w:pPr>
+        <w:ind w:left="2880" w:hanging="360"/>
+      </w:pPr>
+      <w:rPr>
+        <w:rFonts w:ascii="Symbol" w:hAnsi="Symbol" w:hint="default"/>
+      </w:rPr>
+    </w:lvl>
+    <w:lvl w:ilvl="4" w:tplc="08090003" w:tentative="1">
+      <w:start w:val="1"/>
+      <w:numFmt w:val="bullet"/>
+      <w:lvlText w:val="o"/>
+      <w:lvlJc w:val="left"/>
+      <w:pPr>
+        <w:ind w:left="3600" w:hanging="360"/>
+      </w:pPr>
+      <w:rPr>
+        <w:rFonts w:ascii="Courier New" w:hAnsi="Courier New" w:cs="Courier New" w:hint="default"/>
+      </w:rPr>
+    </w:lvl>
+    <w:lvl w:ilvl="5" w:tplc="08090005" w:tentative="1">
+      <w:start w:val="1"/>
+      <w:numFmt w:val="bullet"/>
+      <w:lvlText w:val=""/>
+      <w:lvlJc w:val="left"/>
+      <w:pPr>
+        <w:ind w:left="4320" w:hanging="360"/>
+      </w:pPr>
+      <w:rPr>
+        <w:rFonts w:ascii="Wingdings" w:hAnsi="Wingdings" w:hint="default"/>
+      </w:rPr>
+    </w:lvl>
+    <w:lvl w:ilvl="6" w:tplc="08090001" w:tentative="1">
+      <w:start w:val="1"/>
+      <w:numFmt w:val="bullet"/>
+      <w:lvlText w:val=""/>
+      <w:lvlJc w:val="left"/>
+      <w:pPr>
+        <w:ind w:left="5040" w:hanging="360"/>
+      </w:pPr>
+      <w:rPr>
+        <w:rFonts w:ascii="Symbol" w:hAnsi="Symbol" w:hint="default"/>
+      </w:rPr>
+    </w:lvl>
+    <w:lvl w:ilvl="7" w:tplc="08090003" w:tentative="1">
+      <w:start w:val="1"/>
+      <w:numFmt w:val="bullet"/>
+      <w:lvlText w:val="o"/>
+      <w:lvlJc w:val="left"/>
+      <w:pPr>
+        <w:ind w:left="5760" w:hanging="360"/>
+      </w:pPr>
+      <w:rPr>
+        <w:rFonts w:ascii="Courier New" w:hAnsi="Courier New" w:cs="Courier New" w:hint="default"/>
+      </w:rPr>
+    </w:lvl>
+    <w:lvl w:ilvl="8" w:tplc="08090005" w:tentative="1">
+      <w:start w:val="1"/>
+      <w:numFmt w:val="bullet"/>
+      <w:lvlText w:val=""/>
+      <w:lvlJc w:val="left"/>
+      <w:pPr>
+        <w:ind w:left="6480" w:hanging="360"/>
+      </w:pPr>
+      <w:rPr>
+        <w:rFonts w:ascii="Wingdings" w:hAnsi="Wingdings" w:hint="default"/>
+      </w:rPr>
+    </w:lvl>
+  </w:abstractNum>
+  <w:abstractNum w:abstractNumId="4" w15:restartNumberingAfterBreak="0">
     <w:nsid w:val="47112B57"/>
     <w:multiLevelType w:val="hybridMultilevel"/>
     <w:tmpl w:val="B5A29444"/>
@@ -325,7 +1180,7 @@
       </w:pPr>
     </w:lvl>
   </w:abstractNum>
-  <w:abstractNum w:abstractNumId="1" w15:restartNumberingAfterBreak="0">
+  <w:abstractNum w:abstractNumId="5" w15:restartNumberingAfterBreak="0">
     <w:nsid w:val="52D8603C"/>
     <w:multiLevelType w:val="hybridMultilevel"/>
     <w:tmpl w:val="6394A84C"/>
@@ -438,11 +1293,139 @@
       </w:rPr>
     </w:lvl>
   </w:abstractNum>
+  <w:abstractNum w:abstractNumId="6" w15:restartNumberingAfterBreak="0">
+    <w:nsid w:val="673F3AD6"/>
+    <w:multiLevelType w:val="hybridMultilevel"/>
+    <w:tmpl w:val="F014B4A2"/>
+    <w:lvl w:ilvl="0" w:tplc="08090001">
+      <w:start w:val="1"/>
+      <w:numFmt w:val="bullet"/>
+      <w:lvlText w:val=""/>
+      <w:lvlJc w:val="left"/>
+      <w:pPr>
+        <w:ind w:left="720" w:hanging="360"/>
+      </w:pPr>
+      <w:rPr>
+        <w:rFonts w:ascii="Symbol" w:hAnsi="Symbol" w:hint="default"/>
+      </w:rPr>
+    </w:lvl>
+    <w:lvl w:ilvl="1" w:tplc="08090003" w:tentative="1">
+      <w:start w:val="1"/>
+      <w:numFmt w:val="bullet"/>
+      <w:lvlText w:val="o"/>
+      <w:lvlJc w:val="left"/>
+      <w:pPr>
+        <w:ind w:left="1440" w:hanging="360"/>
+      </w:pPr>
+      <w:rPr>
+        <w:rFonts w:ascii="Courier New" w:hAnsi="Courier New" w:cs="Courier New" w:hint="default"/>
+      </w:rPr>
+    </w:lvl>
+    <w:lvl w:ilvl="2" w:tplc="08090005" w:tentative="1">
+      <w:start w:val="1"/>
+      <w:numFmt w:val="bullet"/>
+      <w:lvlText w:val=""/>
+      <w:lvlJc w:val="left"/>
+      <w:pPr>
+        <w:ind w:left="2160" w:hanging="360"/>
+      </w:pPr>
+      <w:rPr>
+        <w:rFonts w:ascii="Wingdings" w:hAnsi="Wingdings" w:hint="default"/>
+      </w:rPr>
+    </w:lvl>
+    <w:lvl w:ilvl="3" w:tplc="08090001" w:tentative="1">
+      <w:start w:val="1"/>
+      <w:numFmt w:val="bullet"/>
+      <w:lvlText w:val=""/>
+      <w:lvlJc w:val="left"/>
+      <w:pPr>
+        <w:ind w:left="2880" w:hanging="360"/>
+      </w:pPr>
+      <w:rPr>
+        <w:rFonts w:ascii="Symbol" w:hAnsi="Symbol" w:hint="default"/>
+      </w:rPr>
+    </w:lvl>
+    <w:lvl w:ilvl="4" w:tplc="08090003" w:tentative="1">
+      <w:start w:val="1"/>
+      <w:numFmt w:val="bullet"/>
+      <w:lvlText w:val="o"/>
+      <w:lvlJc w:val="left"/>
+      <w:pPr>
+        <w:ind w:left="3600" w:hanging="360"/>
+      </w:pPr>
+      <w:rPr>
+        <w:rFonts w:ascii="Courier New" w:hAnsi="Courier New" w:cs="Courier New" w:hint="default"/>
+      </w:rPr>
+    </w:lvl>
+    <w:lvl w:ilvl="5" w:tplc="08090005" w:tentative="1">
+      <w:start w:val="1"/>
+      <w:numFmt w:val="bullet"/>
+      <w:lvlText w:val=""/>
+      <w:lvlJc w:val="left"/>
+      <w:pPr>
+        <w:ind w:left="4320" w:hanging="360"/>
+      </w:pPr>
+      <w:rPr>
+        <w:rFonts w:ascii="Wingdings" w:hAnsi="Wingdings" w:hint="default"/>
+      </w:rPr>
+    </w:lvl>
+    <w:lvl w:ilvl="6" w:tplc="08090001" w:tentative="1">
+      <w:start w:val="1"/>
+      <w:numFmt w:val="bullet"/>
+      <w:lvlText w:val=""/>
+      <w:lvlJc w:val="left"/>
+      <w:pPr>
+        <w:ind w:left="5040" w:hanging="360"/>
+      </w:pPr>
+      <w:rPr>
+        <w:rFonts w:ascii="Symbol" w:hAnsi="Symbol" w:hint="default"/>
+      </w:rPr>
+    </w:lvl>
+    <w:lvl w:ilvl="7" w:tplc="08090003" w:tentative="1">
+      <w:start w:val="1"/>
+      <w:numFmt w:val="bullet"/>
+      <w:lvlText w:val="o"/>
+      <w:lvlJc w:val="left"/>
+      <w:pPr>
+        <w:ind w:left="5760" w:hanging="360"/>
+      </w:pPr>
+      <w:rPr>
+        <w:rFonts w:ascii="Courier New" w:hAnsi="Courier New" w:cs="Courier New" w:hint="default"/>
+      </w:rPr>
+    </w:lvl>
+    <w:lvl w:ilvl="8" w:tplc="08090005" w:tentative="1">
+      <w:start w:val="1"/>
+      <w:numFmt w:val="bullet"/>
+      <w:lvlText w:val=""/>
+      <w:lvlJc w:val="left"/>
+      <w:pPr>
+        <w:ind w:left="6480" w:hanging="360"/>
+      </w:pPr>
+      <w:rPr>
+        <w:rFonts w:ascii="Wingdings" w:hAnsi="Wingdings" w:hint="default"/>
+      </w:rPr>
+    </w:lvl>
+  </w:abstractNum>
   <w:num w:numId="1">
+    <w:abstractNumId w:val="5"/>
+  </w:num>
+  <w:num w:numId="2">
+    <w:abstractNumId w:val="4"/>
+  </w:num>
+  <w:num w:numId="3">
     <w:abstractNumId w:val="1"/>
   </w:num>
-  <w:num w:numId="2">
+  <w:num w:numId="4">
+    <w:abstractNumId w:val="6"/>
+  </w:num>
+  <w:num w:numId="5">
     <w:abstractNumId w:val="0"/>
+  </w:num>
+  <w:num w:numId="6">
+    <w:abstractNumId w:val="2"/>
+  </w:num>
+  <w:num w:numId="7">
+    <w:abstractNumId w:val="3"/>
   </w:num>
 </w:numbering>
 </file>
@@ -932,9 +1915,9 @@
 </file>
 
 <file path=word/theme/theme1.xml><?xml version="1.0" encoding="utf-8"?>
-<a:theme xmlns:a="http://schemas.openxmlformats.org/drawingml/2006/main" name="Office Theme">
+<a:theme xmlns:a="http://schemas.openxmlformats.org/drawingml/2006/main" name="Slice">
   <a:themeElements>
-    <a:clrScheme name="Office">
+    <a:clrScheme name="Slice">
       <a:dk1>
         <a:sysClr val="windowText" lastClr="000000"/>
       </a:dk1>
@@ -942,83 +1925,48 @@
         <a:sysClr val="window" lastClr="FFFFFF"/>
       </a:lt1>
       <a:dk2>
-        <a:srgbClr val="44546A"/>
+        <a:srgbClr val="146194"/>
       </a:dk2>
       <a:lt2>
-        <a:srgbClr val="E7E6E6"/>
+        <a:srgbClr val="76DBF4"/>
       </a:lt2>
       <a:accent1>
-        <a:srgbClr val="4472C4"/>
+        <a:srgbClr val="052F61"/>
       </a:accent1>
       <a:accent2>
-        <a:srgbClr val="ED7D31"/>
+        <a:srgbClr val="A50E82"/>
       </a:accent2>
       <a:accent3>
-        <a:srgbClr val="A5A5A5"/>
+        <a:srgbClr val="14967C"/>
       </a:accent3>
       <a:accent4>
-        <a:srgbClr val="FFC000"/>
+        <a:srgbClr val="6A9E1F"/>
       </a:accent4>
       <a:accent5>
-        <a:srgbClr val="5B9BD5"/>
+        <a:srgbClr val="E87D37"/>
       </a:accent5>
       <a:accent6>
-        <a:srgbClr val="70AD47"/>
+        <a:srgbClr val="C62324"/>
       </a:accent6>
       <a:hlink>
-        <a:srgbClr val="0563C1"/>
+        <a:srgbClr val="0D2E46"/>
       </a:hlink>
       <a:folHlink>
-        <a:srgbClr val="954F72"/>
+        <a:srgbClr val="356A95"/>
       </a:folHlink>
     </a:clrScheme>
-    <a:fontScheme name="Office">
+    <a:fontScheme name="Slice">
       <a:majorFont>
-        <a:latin typeface="Calibri Light" panose="020F0302020204030204"/>
+        <a:latin typeface="Century Gothic" panose="020B0502020202020204"/>
         <a:ea typeface=""/>
         <a:cs typeface=""/>
-        <a:font script="Jpan" typeface="游ゴシック Light"/>
-        <a:font script="Hang" typeface="맑은 고딕"/>
-        <a:font script="Hans" typeface="等线 Light"/>
-        <a:font script="Hant" typeface="新細明體"/>
-        <a:font script="Arab" typeface="Times New Roman"/>
-        <a:font script="Hebr" typeface="Times New Roman"/>
-        <a:font script="Thai" typeface="Angsana New"/>
-        <a:font script="Ethi" typeface="Nyala"/>
-        <a:font script="Beng" typeface="Vrinda"/>
-        <a:font script="Gujr" typeface="Shruti"/>
-        <a:font script="Khmr" typeface="MoolBoran"/>
-        <a:font script="Knda" typeface="Tunga"/>
-        <a:font script="Guru" typeface="Raavi"/>
-        <a:font script="Cans" typeface="Euphemia"/>
-        <a:font script="Cher" typeface="Plantagenet Cherokee"/>
-        <a:font script="Yiii" typeface="Microsoft Yi Baiti"/>
-        <a:font script="Tibt" typeface="Microsoft Himalaya"/>
-        <a:font script="Thaa" typeface="MV Boli"/>
-        <a:font script="Deva" typeface="Mangal"/>
-        <a:font script="Telu" typeface="Gautami"/>
-        <a:font script="Taml" typeface="Latha"/>
-        <a:font script="Syrc" typeface="Estrangelo Edessa"/>
-        <a:font script="Orya" typeface="Kalinga"/>
-        <a:font script="Mlym" typeface="Kartika"/>
-        <a:font script="Laoo" typeface="DokChampa"/>
-        <a:font script="Sinh" typeface="Iskoola Pota"/>
-        <a:font script="Mong" typeface="Mongolian Baiti"/>
-        <a:font script="Viet" typeface="Times New Roman"/>
-        <a:font script="Uigh" typeface="Microsoft Uighur"/>
-        <a:font script="Geor" typeface="Sylfaen"/>
-      </a:majorFont>
-      <a:minorFont>
-        <a:latin typeface="Calibri" panose="020F0502020204030204"/>
-        <a:ea typeface=""/>
-        <a:cs typeface=""/>
-        <a:font script="Jpan" typeface="游明朝"/>
-        <a:font script="Hang" typeface="맑은 고딕"/>
-        <a:font script="Hans" typeface="等线"/>
-        <a:font script="Hant" typeface="新細明體"/>
-        <a:font script="Arab" typeface="Arial"/>
-        <a:font script="Hebr" typeface="Arial"/>
-        <a:font script="Thai" typeface="Cordia New"/>
+        <a:font script="Jpan" typeface="メイリオ"/>
+        <a:font script="Hang" typeface="HY중고딕"/>
+        <a:font script="Hans" typeface="幼圆"/>
+        <a:font script="Hant" typeface="微軟正黑體"/>
+        <a:font script="Arab" typeface="Tahoma"/>
+        <a:font script="Hebr" typeface="Gisha"/>
+        <a:font script="Thai" typeface="DilleniaUPC"/>
         <a:font script="Ethi" typeface="Nyala"/>
         <a:font script="Beng" typeface="Vrinda"/>
         <a:font script="Gujr" typeface="Shruti"/>
@@ -1039,12 +1987,47 @@
         <a:font script="Laoo" typeface="DokChampa"/>
         <a:font script="Sinh" typeface="Iskoola Pota"/>
         <a:font script="Mong" typeface="Mongolian Baiti"/>
-        <a:font script="Viet" typeface="Arial"/>
+        <a:font script="Viet" typeface="Tahoma"/>
+        <a:font script="Uigh" typeface="Microsoft Uighur"/>
+        <a:font script="Geor" typeface="Sylfaen"/>
+      </a:majorFont>
+      <a:minorFont>
+        <a:latin typeface="Century Gothic" panose="020B0502020202020204"/>
+        <a:ea typeface=""/>
+        <a:cs typeface=""/>
+        <a:font script="Jpan" typeface="メイリオ"/>
+        <a:font script="Hang" typeface="HY중고딕"/>
+        <a:font script="Hans" typeface="幼圆"/>
+        <a:font script="Hant" typeface="微軟正黑體"/>
+        <a:font script="Arab" typeface="Tahoma"/>
+        <a:font script="Hebr" typeface="Gisha"/>
+        <a:font script="Thai" typeface="DilleniaUPC"/>
+        <a:font script="Ethi" typeface="Nyala"/>
+        <a:font script="Beng" typeface="Vrinda"/>
+        <a:font script="Gujr" typeface="Shruti"/>
+        <a:font script="Khmr" typeface="DaunPenh"/>
+        <a:font script="Knda" typeface="Tunga"/>
+        <a:font script="Guru" typeface="Raavi"/>
+        <a:font script="Cans" typeface="Euphemia"/>
+        <a:font script="Cher" typeface="Plantagenet Cherokee"/>
+        <a:font script="Yiii" typeface="Microsoft Yi Baiti"/>
+        <a:font script="Tibt" typeface="Microsoft Himalaya"/>
+        <a:font script="Thaa" typeface="MV Boli"/>
+        <a:font script="Deva" typeface="Mangal"/>
+        <a:font script="Telu" typeface="Gautami"/>
+        <a:font script="Taml" typeface="Latha"/>
+        <a:font script="Syrc" typeface="Estrangelo Edessa"/>
+        <a:font script="Orya" typeface="Kalinga"/>
+        <a:font script="Mlym" typeface="Kartika"/>
+        <a:font script="Laoo" typeface="DokChampa"/>
+        <a:font script="Sinh" typeface="Iskoola Pota"/>
+        <a:font script="Mong" typeface="Mongolian Baiti"/>
+        <a:font script="Viet" typeface="Tahoma"/>
         <a:font script="Uigh" typeface="Microsoft Uighur"/>
         <a:font script="Geor" typeface="Sylfaen"/>
       </a:minorFont>
     </a:fontScheme>
-    <a:fmtScheme name="Office">
+    <a:fmtScheme name="Slice">
       <a:fillStyleLst>
         <a:solidFill>
           <a:schemeClr val="phClr"/>
@@ -1053,23 +2036,16 @@
           <a:gsLst>
             <a:gs pos="0">
               <a:schemeClr val="phClr">
+                <a:tint val="62000"/>
+                <a:hueMod val="94000"/>
+                <a:satMod val="140000"/>
                 <a:lumMod val="110000"/>
-                <a:satMod val="105000"/>
-                <a:tint val="67000"/>
-              </a:schemeClr>
-            </a:gs>
-            <a:gs pos="50000">
-              <a:schemeClr val="phClr">
-                <a:lumMod val="105000"/>
-                <a:satMod val="103000"/>
-                <a:tint val="73000"/>
               </a:schemeClr>
             </a:gs>
             <a:gs pos="100000">
               <a:schemeClr val="phClr">
-                <a:lumMod val="105000"/>
-                <a:satMod val="109000"/>
-                <a:tint val="81000"/>
+                <a:tint val="84000"/>
+                <a:satMod val="160000"/>
               </a:schemeClr>
             </a:gs>
           </a:gsLst>
@@ -1079,23 +2055,16 @@
           <a:gsLst>
             <a:gs pos="0">
               <a:schemeClr val="phClr">
-                <a:satMod val="103000"/>
-                <a:lumMod val="102000"/>
-                <a:tint val="94000"/>
-              </a:schemeClr>
-            </a:gs>
-            <a:gs pos="50000">
-              <a:schemeClr val="phClr">
-                <a:satMod val="110000"/>
-                <a:lumMod val="100000"/>
-                <a:shade val="100000"/>
+                <a:tint val="98000"/>
+                <a:hueMod val="94000"/>
+                <a:satMod val="130000"/>
+                <a:lumMod val="128000"/>
               </a:schemeClr>
             </a:gs>
             <a:gs pos="100000">
               <a:schemeClr val="phClr">
-                <a:lumMod val="99000"/>
-                <a:satMod val="120000"/>
-                <a:shade val="78000"/>
+                <a:shade val="94000"/>
+                <a:lumMod val="88000"/>
               </a:schemeClr>
             </a:gs>
           </a:gsLst>
@@ -1103,26 +2072,29 @@
         </a:gradFill>
       </a:fillStyleLst>
       <a:lnStyleLst>
-        <a:ln w="6350" cap="flat" cmpd="sng" algn="ctr">
+        <a:ln w="9525" cap="rnd" cmpd="sng" algn="ctr">
+          <a:solidFill>
+            <a:schemeClr val="phClr">
+              <a:tint val="76000"/>
+              <a:alpha val="60000"/>
+              <a:hueMod val="94000"/>
+            </a:schemeClr>
+          </a:solidFill>
+          <a:prstDash val="solid"/>
+        </a:ln>
+        <a:ln w="15875" cap="rnd" cmpd="sng" algn="ctr">
+          <a:solidFill>
+            <a:schemeClr val="phClr">
+              <a:hueMod val="94000"/>
+            </a:schemeClr>
+          </a:solidFill>
+          <a:prstDash val="solid"/>
+        </a:ln>
+        <a:ln w="28575" cap="rnd" cmpd="sng" algn="ctr">
           <a:solidFill>
             <a:schemeClr val="phClr"/>
           </a:solidFill>
           <a:prstDash val="solid"/>
-          <a:miter lim="800000"/>
-        </a:ln>
-        <a:ln w="12700" cap="flat" cmpd="sng" algn="ctr">
-          <a:solidFill>
-            <a:schemeClr val="phClr"/>
-          </a:solidFill>
-          <a:prstDash val="solid"/>
-          <a:miter lim="800000"/>
-        </a:ln>
-        <a:ln w="19050" cap="flat" cmpd="sng" algn="ctr">
-          <a:solidFill>
-            <a:schemeClr val="phClr"/>
-          </a:solidFill>
-          <a:prstDash val="solid"/>
-          <a:miter lim="800000"/>
         </a:ln>
       </a:lnStyleLst>
       <a:effectStyleLst>
@@ -1130,54 +2102,78 @@
           <a:effectLst/>
         </a:effectStyle>
         <a:effectStyle>
-          <a:effectLst/>
+          <a:effectLst>
+            <a:innerShdw blurRad="25400" dist="12700" dir="13500000">
+              <a:srgbClr val="000000">
+                <a:alpha val="45000"/>
+              </a:srgbClr>
+            </a:innerShdw>
+          </a:effectLst>
         </a:effectStyle>
         <a:effectStyle>
           <a:effectLst>
-            <a:outerShdw blurRad="57150" dist="19050" dir="5400000" algn="ctr" rotWithShape="0">
+            <a:outerShdw blurRad="50800" dist="38100" dir="5400000" rotWithShape="0">
               <a:srgbClr val="000000">
-                <a:alpha val="63000"/>
+                <a:alpha val="46000"/>
               </a:srgbClr>
             </a:outerShdw>
           </a:effectLst>
+          <a:scene3d>
+            <a:camera prst="orthographicFront">
+              <a:rot lat="0" lon="0" rev="0"/>
+            </a:camera>
+            <a:lightRig rig="threePt" dir="t"/>
+          </a:scene3d>
+          <a:sp3d prstMaterial="plastic">
+            <a:bevelT w="25400" h="25400"/>
+          </a:sp3d>
         </a:effectStyle>
       </a:effectStyleLst>
       <a:bgFillStyleLst>
         <a:solidFill>
           <a:schemeClr val="phClr"/>
         </a:solidFill>
-        <a:solidFill>
-          <a:schemeClr val="phClr">
-            <a:tint val="95000"/>
-            <a:satMod val="170000"/>
-          </a:schemeClr>
-        </a:solidFill>
+        <a:gradFill rotWithShape="1">
+          <a:gsLst>
+            <a:gs pos="10000">
+              <a:schemeClr val="phClr">
+                <a:tint val="97000"/>
+                <a:hueMod val="92000"/>
+                <a:satMod val="169000"/>
+                <a:lumMod val="164000"/>
+              </a:schemeClr>
+            </a:gs>
+            <a:gs pos="100000">
+              <a:schemeClr val="phClr">
+                <a:shade val="96000"/>
+                <a:satMod val="120000"/>
+                <a:lumMod val="90000"/>
+              </a:schemeClr>
+            </a:gs>
+          </a:gsLst>
+          <a:lin ang="6120000" scaled="1"/>
+        </a:gradFill>
         <a:gradFill rotWithShape="1">
           <a:gsLst>
             <a:gs pos="0">
               <a:schemeClr val="phClr">
-                <a:tint val="93000"/>
-                <a:satMod val="150000"/>
-                <a:shade val="98000"/>
-                <a:lumMod val="102000"/>
-              </a:schemeClr>
-            </a:gs>
-            <a:gs pos="50000">
-              <a:schemeClr val="phClr">
-                <a:tint val="98000"/>
-                <a:satMod val="130000"/>
-                <a:shade val="90000"/>
-                <a:lumMod val="103000"/>
+                <a:tint val="97000"/>
+                <a:hueMod val="92000"/>
+                <a:satMod val="169000"/>
+                <a:lumMod val="164000"/>
               </a:schemeClr>
             </a:gs>
             <a:gs pos="100000">
               <a:schemeClr val="phClr">
-                <a:shade val="63000"/>
+                <a:shade val="96000"/>
                 <a:satMod val="120000"/>
+                <a:lumMod val="90000"/>
               </a:schemeClr>
             </a:gs>
           </a:gsLst>
-          <a:lin ang="5400000" scaled="0"/>
+          <a:path path="circle">
+            <a:fillToRect b="100000"/>
+          </a:path>
         </a:gradFill>
       </a:bgFillStyleLst>
     </a:fmtScheme>
@@ -1186,7 +2182,7 @@
   <a:extraClrSchemeLst/>
   <a:extLst>
     <a:ext uri="{05A4C25C-085E-4340-85A3-A5531E510DB2}">
-      <thm15:themeFamily xmlns:thm15="http://schemas.microsoft.com/office/thememl/2012/main" name="Office Theme" id="{62F939B6-93AF-4DB8-9C6B-D6C7DFDC589F}" vid="{4A3C46E8-61CC-4603-A589-7422A47A8E4A}"/>
+      <thm15:themeFamily xmlns:thm15="http://schemas.microsoft.com/office/thememl/2012/main" name="Slice" id="{0507925B-6AC9-4358-8E18-C330545D08F8}" vid="{13FEC7C6-62A9-40C4-99D2-581AACACAA2F}"/>
     </a:ext>
   </a:extLst>
 </a:theme>

</xml_diff>